<commit_message>
ADDED groepsversie behoefte analyse
</commit_message>
<xml_diff>
--- a/Documentation/Behoeftes Analyse/BehoefteAnalyse(Liam).docx
+++ b/Documentation/Behoeftes Analyse/BehoefteAnalyse(Liam).docx
@@ -901,77 +901,102 @@
         </w:rPr>
         <w:t>3</w:t>
       </w:r>
-      <w:bookmarkStart w:id="0" w:name="_GoBack"/>
-      <w:bookmarkEnd w:id="0"/>
-    </w:p>
-    <w:p>
-      <w:pPr>
-        <w:rPr>
-          <w:rFonts w:asciiTheme="majorHAnsi" w:hAnsiTheme="majorHAnsi" w:cstheme="majorHAnsi"/>
-          <w:color w:val="418AB3" w:themeColor="accent1"/>
-          <w:sz w:val="44"/>
-          <w:szCs w:val="44"/>
-          <w:lang w:val="nl-NL"/>
-        </w:rPr>
-      </w:pPr>
-    </w:p>
-    <w:p>
-      <w:pPr>
-        <w:rPr>
-          <w:rFonts w:asciiTheme="majorHAnsi" w:hAnsiTheme="majorHAnsi" w:cstheme="majorHAnsi"/>
-          <w:color w:val="418AB3" w:themeColor="accent1"/>
-          <w:sz w:val="44"/>
-          <w:szCs w:val="44"/>
-          <w:lang w:val="nl-NL"/>
-        </w:rPr>
-      </w:pPr>
-    </w:p>
-    <w:p>
-      <w:pPr>
-        <w:rPr>
-          <w:rFonts w:asciiTheme="majorHAnsi" w:hAnsiTheme="majorHAnsi" w:cstheme="majorHAnsi"/>
-          <w:color w:val="418AB3" w:themeColor="accent1"/>
-          <w:sz w:val="44"/>
-          <w:szCs w:val="44"/>
-          <w:lang w:val="nl-NL"/>
-        </w:rPr>
-      </w:pPr>
-    </w:p>
-    <w:p>
-      <w:pPr>
-        <w:rPr>
-          <w:rFonts w:asciiTheme="majorHAnsi" w:hAnsiTheme="majorHAnsi" w:cstheme="majorHAnsi"/>
-          <w:color w:val="418AB3" w:themeColor="accent1"/>
-          <w:sz w:val="44"/>
-          <w:szCs w:val="44"/>
-          <w:lang w:val="nl-NL"/>
-        </w:rPr>
-      </w:pPr>
-    </w:p>
-    <w:p>
-      <w:pPr>
-        <w:rPr>
-          <w:rFonts w:asciiTheme="majorHAnsi" w:hAnsiTheme="majorHAnsi" w:cstheme="majorHAnsi"/>
-          <w:color w:val="418AB3" w:themeColor="accent1"/>
-          <w:sz w:val="44"/>
-          <w:szCs w:val="44"/>
-          <w:lang w:val="nl-NL"/>
-        </w:rPr>
-      </w:pPr>
-    </w:p>
-    <w:p>
-      <w:pPr>
-        <w:rPr>
-          <w:rFonts w:asciiTheme="majorHAnsi" w:hAnsiTheme="majorHAnsi" w:cstheme="majorHAnsi"/>
-          <w:color w:val="418AB3" w:themeColor="accent1"/>
-          <w:sz w:val="44"/>
-          <w:szCs w:val="44"/>
-          <w:lang w:val="nl-NL"/>
-        </w:rPr>
-      </w:pPr>
-    </w:p>
-    <w:p>
-      <w:pPr>
+    </w:p>
+    <w:p>
+      <w:pPr>
+        <w:rPr>
+          <w:rFonts w:asciiTheme="majorHAnsi" w:hAnsiTheme="majorHAnsi" w:cstheme="majorHAnsi"/>
+          <w:color w:val="418AB3" w:themeColor="accent1"/>
+          <w:sz w:val="44"/>
+          <w:szCs w:val="44"/>
+          <w:lang w:val="nl-NL"/>
+        </w:rPr>
+      </w:pPr>
+    </w:p>
+    <w:p>
+      <w:pPr>
+        <w:rPr>
+          <w:rFonts w:asciiTheme="majorHAnsi" w:hAnsiTheme="majorHAnsi" w:cstheme="majorHAnsi"/>
+          <w:color w:val="418AB3" w:themeColor="accent1"/>
+          <w:sz w:val="44"/>
+          <w:szCs w:val="44"/>
+          <w:lang w:val="nl-NL"/>
+        </w:rPr>
+      </w:pPr>
+    </w:p>
+    <w:p>
+      <w:pPr>
+        <w:rPr>
+          <w:rFonts w:asciiTheme="majorHAnsi" w:hAnsiTheme="majorHAnsi" w:cstheme="majorHAnsi"/>
+          <w:color w:val="418AB3" w:themeColor="accent1"/>
+          <w:sz w:val="44"/>
+          <w:szCs w:val="44"/>
+          <w:lang w:val="nl-NL"/>
+        </w:rPr>
+      </w:pPr>
+    </w:p>
+    <w:p>
+      <w:pPr>
+        <w:rPr>
+          <w:rFonts w:asciiTheme="majorHAnsi" w:hAnsiTheme="majorHAnsi" w:cstheme="majorHAnsi"/>
+          <w:color w:val="418AB3" w:themeColor="accent1"/>
+          <w:sz w:val="44"/>
+          <w:szCs w:val="44"/>
+          <w:lang w:val="nl-NL"/>
+        </w:rPr>
+      </w:pPr>
+    </w:p>
+    <w:p>
+      <w:pPr>
+        <w:rPr>
+          <w:rFonts w:asciiTheme="majorHAnsi" w:hAnsiTheme="majorHAnsi" w:cstheme="majorHAnsi"/>
+          <w:color w:val="418AB3" w:themeColor="accent1"/>
+          <w:sz w:val="44"/>
+          <w:szCs w:val="44"/>
+          <w:lang w:val="nl-NL"/>
+        </w:rPr>
+      </w:pPr>
+    </w:p>
+    <w:p>
+      <w:pPr>
+        <w:rPr>
+          <w:rFonts w:asciiTheme="majorHAnsi" w:hAnsiTheme="majorHAnsi" w:cstheme="majorHAnsi"/>
+          <w:color w:val="418AB3" w:themeColor="accent1"/>
+          <w:sz w:val="44"/>
+          <w:szCs w:val="44"/>
+          <w:lang w:val="nl-NL"/>
+        </w:rPr>
+      </w:pPr>
+    </w:p>
+    <w:p>
+      <w:pPr>
+        <w:tabs>
+          <w:tab w:val="left" w:pos="1688"/>
+        </w:tabs>
+        <w:rPr>
+          <w:rFonts w:asciiTheme="majorHAnsi" w:hAnsiTheme="majorHAnsi" w:cstheme="majorHAnsi"/>
+          <w:color w:val="418AB3" w:themeColor="accent1"/>
+          <w:sz w:val="44"/>
+          <w:szCs w:val="44"/>
+          <w:lang w:val="nl-NL"/>
+        </w:rPr>
+      </w:pPr>
+      <w:r>
+        <w:rPr>
+          <w:rFonts w:asciiTheme="majorHAnsi" w:hAnsiTheme="majorHAnsi" w:cstheme="majorHAnsi"/>
+          <w:color w:val="418AB3" w:themeColor="accent1"/>
+          <w:sz w:val="44"/>
+          <w:szCs w:val="44"/>
+          <w:lang w:val="nl-NL"/>
+        </w:rPr>
+        <w:tab/>
+      </w:r>
+    </w:p>
+    <w:p>
+      <w:pPr>
+        <w:tabs>
+          <w:tab w:val="left" w:pos="1688"/>
+        </w:tabs>
         <w:rPr>
           <w:rFonts w:asciiTheme="majorHAnsi" w:hAnsiTheme="majorHAnsi" w:cstheme="majorHAnsi"/>
           <w:color w:val="418AB3" w:themeColor="accent1"/>
@@ -992,6 +1017,7 @@
         <w:rPr>
           <w:lang w:val="nl-NL"/>
         </w:rPr>
+        <w:lastRenderedPageBreak/>
         <w:t>Kern project</w:t>
       </w:r>
     </w:p>
@@ -1019,18 +1045,7 @@
           <w:szCs w:val="24"/>
           <w:lang w:val="nl-NL" w:eastAsia="nl-NL"/>
         </w:rPr>
-        <w:t xml:space="preserve"> Android applicatie te ontwerpen en te realiseren. We leren hierdoor beter samenwerken, </w:t>
-      </w:r>
-      <w:r>
-        <w:rPr>
-          <w:rFonts w:asciiTheme="majorHAnsi" w:hAnsiTheme="majorHAnsi" w:cstheme="majorHAnsi"/>
-          <w:color w:val="595959" w:themeColor="text1" w:themeTint="A6"/>
-          <w:sz w:val="24"/>
-          <w:szCs w:val="24"/>
-          <w:lang w:val="nl-NL" w:eastAsia="nl-NL"/>
-        </w:rPr>
-        <w:lastRenderedPageBreak/>
-        <w:t>en we bouwen zo ervaring op met programmeren binnen de Android environment.</w:t>
+        <w:t xml:space="preserve"> Android applicatie te ontwerpen en te realiseren. We leren hierdoor beter samenwerken, en we bouwen zo ervaring op met programmeren binnen de Android environment.</w:t>
       </w:r>
     </w:p>
     <w:p>
@@ -1134,6 +1149,7 @@
           <w:lang w:val="nl-NL"/>
         </w:rPr>
       </w:pPr>
+      <w:bookmarkStart w:id="0" w:name="_Hlk19538780"/>
       <w:r>
         <w:rPr>
           <w:rFonts w:asciiTheme="majorHAnsi" w:hAnsiTheme="majorHAnsi" w:cstheme="majorHAnsi"/>
@@ -1263,6 +1279,7 @@
         <w:t xml:space="preserve"> vertaling invoeren. Beide modes hebben diverse woordcategorieën, waarmee je gemakkelijk specifieke woorden kan oefenen.</w:t>
       </w:r>
     </w:p>
+    <w:bookmarkEnd w:id="0"/>
     <w:p>
       <w:pPr>
         <w:pStyle w:val="Lijstopsomteken"/>
@@ -1619,6 +1636,7 @@
           <w:lang w:val="nl-NL"/>
         </w:rPr>
       </w:pPr>
+      <w:bookmarkStart w:id="1" w:name="_Hlk19539001"/>
       <w:r>
         <w:rPr>
           <w:rFonts w:asciiTheme="majorHAnsi" w:hAnsiTheme="majorHAnsi" w:cstheme="majorHAnsi"/>
@@ -1692,6 +1710,7 @@
         <w:t xml:space="preserve"> vertalingen. Ook bevat de applicatie mogelijk informatie over het bedrijf zelf, zoals contactgegevens.</w:t>
       </w:r>
     </w:p>
+    <w:bookmarkEnd w:id="1"/>
     <w:p>
       <w:pPr>
         <w:rPr>
@@ -1753,6 +1772,8 @@
         </w:rPr>
         <w:t xml:space="preserve"> </w:t>
       </w:r>
+      <w:bookmarkStart w:id="2" w:name="_GoBack"/>
+      <w:bookmarkEnd w:id="2"/>
     </w:p>
     <w:p>
       <w:pPr>
@@ -2430,7 +2451,7 @@
   <w:abstractNum w:abstractNumId="8" w15:restartNumberingAfterBreak="0">
     <w:nsid w:val="FFFFFF88"/>
     <w:multiLevelType w:val="singleLevel"/>
-    <w:tmpl w:val="90E673D6"/>
+    <w:tmpl w:val="6848EBD2"/>
     <w:lvl w:ilvl="0">
       <w:start w:val="1"/>
       <w:numFmt w:val="decimal"/>
@@ -5062,7 +5083,7 @@
 </file>
 
 <file path=customXml/itemProps1.xml><?xml version="1.0" encoding="utf-8"?>
-<ds:datastoreItem xmlns:ds="http://schemas.openxmlformats.org/officeDocument/2006/customXml" ds:itemID="{ECE08AE1-8B3D-4F70-B0F2-97D8714A985F}">
+<ds:datastoreItem xmlns:ds="http://schemas.openxmlformats.org/officeDocument/2006/customXml" ds:itemID="{D8E077F1-FB86-4934-83C4-5781BBC1EC8E}">
   <ds:schemaRefs>
     <ds:schemaRef ds:uri="http://schemas.openxmlformats.org/officeDocument/2006/bibliography"/>
   </ds:schemaRefs>

</xml_diff>